<commit_message>
add boxnumber to milling tool
</commit_message>
<xml_diff>
--- a/PMSClient/Resource/DocTemplate/Reports/ToolMillingList.docx
+++ b/PMSClient/Resource/DocTemplate/Reports/ToolMillingList.docx
@@ -1,6 +1,6 @@
 
 <file path=word/document.xml><?xml version="1.0" encoding="utf-8"?>
-<w:document xmlns:wpc="http://schemas.microsoft.com/office/word/2010/wordprocessingCanvas" xmlns:cx="http://schemas.microsoft.com/office/drawing/2014/chartex" xmlns:cx1="http://schemas.microsoft.com/office/drawing/2015/9/8/chartex" xmlns:cx2="http://schemas.microsoft.com/office/drawing/2015/10/21/chartex" xmlns:cx3="http://schemas.microsoft.com/office/drawing/2016/5/9/chartex" xmlns:cx4="http://schemas.microsoft.com/office/drawing/2016/5/10/chartex" xmlns:cx5="http://schemas.microsoft.com/office/drawing/2016/5/11/chartex" xmlns:cx6="http://schemas.microsoft.com/office/drawing/2016/5/12/chartex" xmlns:cx7="http://schemas.microsoft.com/office/drawing/2016/5/13/chartex" xmlns:cx8="http://schemas.microsoft.com/office/drawing/2016/5/14/chartex" xmlns:mc="http://schemas.openxmlformats.org/markup-compatibility/2006" xmlns:aink="http://schemas.microsoft.com/office/drawing/2016/ink" xmlns:am3d="http://schemas.microsoft.com/office/drawing/2017/model3d" xmlns:o="urn:schemas-microsoft-com:office:office" xmlns:r="http://schemas.openxmlformats.org/officeDocument/2006/relationships" xmlns:m="http://schemas.openxmlformats.org/officeDocument/2006/math" xmlns:v="urn:schemas-microsoft-com:vml" xmlns:wp14="http://schemas.microsoft.com/office/word/2010/wordprocessingDrawing" xmlns:wp="http://schemas.openxmlformats.org/drawingml/2006/wordprocessingDrawing" xmlns:w10="urn:schemas-microsoft-com:office:word" xmlns:w="http://schemas.openxmlformats.org/wordprocessingml/2006/main" xmlns:w14="http://schemas.microsoft.com/office/word/2010/wordml" xmlns:w15="http://schemas.microsoft.com/office/word/2012/wordml" xmlns:w16cid="http://schemas.microsoft.com/office/word/2016/wordml/cid" xmlns:w16se="http://schemas.microsoft.com/office/word/2015/wordml/symex" xmlns:wpg="http://schemas.microsoft.com/office/word/2010/wordprocessingGroup" xmlns:wpi="http://schemas.microsoft.com/office/word/2010/wordprocessingInk" xmlns:wne="http://schemas.microsoft.com/office/word/2006/wordml" xmlns:wps="http://schemas.microsoft.com/office/word/2010/wordprocessingShape" mc:Ignorable="w14 w15 w16se w16cid wp14">
+<w:document xmlns:wpc="http://schemas.microsoft.com/office/word/2010/wordprocessingCanvas" xmlns:cx="http://schemas.microsoft.com/office/drawing/2014/chartex" xmlns:cx1="http://schemas.microsoft.com/office/drawing/2015/9/8/chartex" xmlns:cx2="http://schemas.microsoft.com/office/drawing/2015/10/21/chartex" xmlns:cx3="http://schemas.microsoft.com/office/drawing/2016/5/9/chartex" xmlns:cx4="http://schemas.microsoft.com/office/drawing/2016/5/10/chartex" xmlns:cx5="http://schemas.microsoft.com/office/drawing/2016/5/11/chartex" xmlns:cx6="http://schemas.microsoft.com/office/drawing/2016/5/12/chartex" xmlns:cx7="http://schemas.microsoft.com/office/drawing/2016/5/13/chartex" xmlns:cx8="http://schemas.microsoft.com/office/drawing/2016/5/14/chartex" xmlns:mc="http://schemas.openxmlformats.org/markup-compatibility/2006" xmlns:aink="http://schemas.microsoft.com/office/drawing/2016/ink" xmlns:am3d="http://schemas.microsoft.com/office/drawing/2017/model3d" xmlns:o="urn:schemas-microsoft-com:office:office" xmlns:r="http://schemas.openxmlformats.org/officeDocument/2006/relationships" xmlns:m="http://schemas.openxmlformats.org/officeDocument/2006/math" xmlns:v="urn:schemas-microsoft-com:vml" xmlns:wp14="http://schemas.microsoft.com/office/word/2010/wordprocessingDrawing" xmlns:wp="http://schemas.openxmlformats.org/drawingml/2006/wordprocessingDrawing" xmlns:w10="urn:schemas-microsoft-com:office:word" xmlns:w="http://schemas.openxmlformats.org/wordprocessingml/2006/main" xmlns:w14="http://schemas.microsoft.com/office/word/2010/wordml" xmlns:w15="http://schemas.microsoft.com/office/word/2012/wordml" xmlns:w16cex="http://schemas.microsoft.com/office/word/2018/wordml/cex" xmlns:w16cid="http://schemas.microsoft.com/office/word/2016/wordml/cid" xmlns:w16="http://schemas.microsoft.com/office/word/2018/wordml" xmlns:w16se="http://schemas.microsoft.com/office/word/2015/wordml/symex" xmlns:wpg="http://schemas.microsoft.com/office/word/2010/wordprocessingGroup" xmlns:wpi="http://schemas.microsoft.com/office/word/2010/wordprocessingInk" xmlns:wne="http://schemas.microsoft.com/office/word/2006/wordml" xmlns:wps="http://schemas.microsoft.com/office/word/2010/wordprocessingShape" mc:Ignorable="w14 w15 w16se w16cid w16 w16cex wp14">
   <w:body>
     <w:p>
       <w:pPr>
@@ -35,31 +35,50 @@
         <w:tblLook w:val="04A0" w:firstRow="1" w:lastRow="0" w:firstColumn="1" w:lastColumn="0" w:noHBand="0" w:noVBand="1"/>
       </w:tblPr>
       <w:tblGrid>
-        <w:gridCol w:w="1102"/>
-        <w:gridCol w:w="3529"/>
-        <w:gridCol w:w="2423"/>
-        <w:gridCol w:w="1699"/>
-        <w:gridCol w:w="2564"/>
-        <w:gridCol w:w="2564"/>
-        <w:gridCol w:w="1733"/>
+        <w:gridCol w:w="1031"/>
+        <w:gridCol w:w="1031"/>
+        <w:gridCol w:w="3298"/>
+        <w:gridCol w:w="2264"/>
+        <w:gridCol w:w="1586"/>
+        <w:gridCol w:w="2395"/>
+        <w:gridCol w:w="2395"/>
+        <w:gridCol w:w="1614"/>
       </w:tblGrid>
       <w:tr>
         <w:tc>
           <w:tcPr>
-            <w:tcW w:w="353" w:type="pct"/>
+            <w:tcW w:w="330" w:type="pct"/>
+          </w:tcPr>
+          <w:p>
+            <w:pPr>
+              <w:rPr>
+                <w:rFonts w:hint="eastAsia"/>
+              </w:rPr>
+            </w:pPr>
+            <w:r>
+              <w:rPr>
+                <w:rFonts w:hint="eastAsia"/>
+              </w:rPr>
+              <w:t>箱号</w:t>
+            </w:r>
+          </w:p>
+        </w:tc>
+        <w:tc>
+          <w:tcPr>
+            <w:tcW w:w="330" w:type="pct"/>
           </w:tcPr>
           <w:p>
             <w:r>
               <w:rPr>
                 <w:rFonts w:hint="eastAsia"/>
               </w:rPr>
-              <w:t>检索号</w:t>
+              <w:t>筛号</w:t>
             </w:r>
           </w:p>
         </w:tc>
         <w:tc>
           <w:tcPr>
-            <w:tcW w:w="1130" w:type="pct"/>
+            <w:tcW w:w="1056" w:type="pct"/>
           </w:tcPr>
           <w:p>
             <w:r>
@@ -72,7 +91,7 @@
         </w:tc>
         <w:tc>
           <w:tcPr>
-            <w:tcW w:w="776" w:type="pct"/>
+            <w:tcW w:w="725" w:type="pct"/>
           </w:tcPr>
           <w:p>
             <w:r>
@@ -85,7 +104,7 @@
         </w:tc>
         <w:tc>
           <w:tcPr>
-            <w:tcW w:w="544" w:type="pct"/>
+            <w:tcW w:w="508" w:type="pct"/>
           </w:tcPr>
           <w:p>
             <w:r>
@@ -98,7 +117,7 @@
         </w:tc>
         <w:tc>
           <w:tcPr>
-            <w:tcW w:w="821" w:type="pct"/>
+            <w:tcW w:w="767" w:type="pct"/>
           </w:tcPr>
           <w:p>
             <w:r>
@@ -111,7 +130,7 @@
         </w:tc>
         <w:tc>
           <w:tcPr>
-            <w:tcW w:w="821" w:type="pct"/>
+            <w:tcW w:w="767" w:type="pct"/>
           </w:tcPr>
           <w:p>
             <w:r>
@@ -124,7 +143,7 @@
         </w:tc>
         <w:tc>
           <w:tcPr>
-            <w:tcW w:w="555" w:type="pct"/>
+            <w:tcW w:w="517" w:type="pct"/>
           </w:tcPr>
           <w:p>
             <w:r>
@@ -140,11 +159,9 @@
     <w:p>
       <w:pPr>
         <w:rPr>
-          <w:rFonts w:eastAsiaTheme="minorHAnsi" w:hint="eastAsia"/>
+          <w:rFonts w:eastAsiaTheme="minorHAnsi"/>
         </w:rPr>
       </w:pPr>
-      <w:bookmarkStart w:id="0" w:name="_GoBack"/>
-      <w:bookmarkEnd w:id="0"/>
     </w:p>
     <w:sectPr>
       <w:pgSz w:w="16838" w:h="11906" w:orient="landscape"/>
@@ -157,7 +174,7 @@
 </file>
 
 <file path=word/endnotes.xml><?xml version="1.0" encoding="utf-8"?>
-<w:endnotes xmlns:wpc="http://schemas.microsoft.com/office/word/2010/wordprocessingCanvas" xmlns:cx="http://schemas.microsoft.com/office/drawing/2014/chartex" xmlns:cx1="http://schemas.microsoft.com/office/drawing/2015/9/8/chartex" xmlns:cx2="http://schemas.microsoft.com/office/drawing/2015/10/21/chartex" xmlns:cx3="http://schemas.microsoft.com/office/drawing/2016/5/9/chartex" xmlns:cx4="http://schemas.microsoft.com/office/drawing/2016/5/10/chartex" xmlns:cx5="http://schemas.microsoft.com/office/drawing/2016/5/11/chartex" xmlns:cx6="http://schemas.microsoft.com/office/drawing/2016/5/12/chartex" xmlns:cx7="http://schemas.microsoft.com/office/drawing/2016/5/13/chartex" xmlns:cx8="http://schemas.microsoft.com/office/drawing/2016/5/14/chartex" xmlns:mc="http://schemas.openxmlformats.org/markup-compatibility/2006" xmlns:aink="http://schemas.microsoft.com/office/drawing/2016/ink" xmlns:am3d="http://schemas.microsoft.com/office/drawing/2017/model3d" xmlns:o="urn:schemas-microsoft-com:office:office" xmlns:r="http://schemas.openxmlformats.org/officeDocument/2006/relationships" xmlns:m="http://schemas.openxmlformats.org/officeDocument/2006/math" xmlns:v="urn:schemas-microsoft-com:vml" xmlns:wp14="http://schemas.microsoft.com/office/word/2010/wordprocessingDrawing" xmlns:wp="http://schemas.openxmlformats.org/drawingml/2006/wordprocessingDrawing" xmlns:w10="urn:schemas-microsoft-com:office:word" xmlns:w="http://schemas.openxmlformats.org/wordprocessingml/2006/main" xmlns:w14="http://schemas.microsoft.com/office/word/2010/wordml" xmlns:w15="http://schemas.microsoft.com/office/word/2012/wordml" xmlns:w16cid="http://schemas.microsoft.com/office/word/2016/wordml/cid" xmlns:w16se="http://schemas.microsoft.com/office/word/2015/wordml/symex" xmlns:wpg="http://schemas.microsoft.com/office/word/2010/wordprocessingGroup" xmlns:wpi="http://schemas.microsoft.com/office/word/2010/wordprocessingInk" xmlns:wne="http://schemas.microsoft.com/office/word/2006/wordml" xmlns:wps="http://schemas.microsoft.com/office/word/2010/wordprocessingShape" mc:Ignorable="w14 w15 w16se w16cid wp14">
+<w:endnotes xmlns:wpc="http://schemas.microsoft.com/office/word/2010/wordprocessingCanvas" xmlns:cx="http://schemas.microsoft.com/office/drawing/2014/chartex" xmlns:cx1="http://schemas.microsoft.com/office/drawing/2015/9/8/chartex" xmlns:cx2="http://schemas.microsoft.com/office/drawing/2015/10/21/chartex" xmlns:cx3="http://schemas.microsoft.com/office/drawing/2016/5/9/chartex" xmlns:cx4="http://schemas.microsoft.com/office/drawing/2016/5/10/chartex" xmlns:cx5="http://schemas.microsoft.com/office/drawing/2016/5/11/chartex" xmlns:cx6="http://schemas.microsoft.com/office/drawing/2016/5/12/chartex" xmlns:cx7="http://schemas.microsoft.com/office/drawing/2016/5/13/chartex" xmlns:cx8="http://schemas.microsoft.com/office/drawing/2016/5/14/chartex" xmlns:mc="http://schemas.openxmlformats.org/markup-compatibility/2006" xmlns:aink="http://schemas.microsoft.com/office/drawing/2016/ink" xmlns:am3d="http://schemas.microsoft.com/office/drawing/2017/model3d" xmlns:o="urn:schemas-microsoft-com:office:office" xmlns:r="http://schemas.openxmlformats.org/officeDocument/2006/relationships" xmlns:m="http://schemas.openxmlformats.org/officeDocument/2006/math" xmlns:v="urn:schemas-microsoft-com:vml" xmlns:wp14="http://schemas.microsoft.com/office/word/2010/wordprocessingDrawing" xmlns:wp="http://schemas.openxmlformats.org/drawingml/2006/wordprocessingDrawing" xmlns:w10="urn:schemas-microsoft-com:office:word" xmlns:w="http://schemas.openxmlformats.org/wordprocessingml/2006/main" xmlns:w14="http://schemas.microsoft.com/office/word/2010/wordml" xmlns:w15="http://schemas.microsoft.com/office/word/2012/wordml" xmlns:w16cex="http://schemas.microsoft.com/office/word/2018/wordml/cex" xmlns:w16cid="http://schemas.microsoft.com/office/word/2016/wordml/cid" xmlns:w16="http://schemas.microsoft.com/office/word/2018/wordml" xmlns:w16se="http://schemas.microsoft.com/office/word/2015/wordml/symex" xmlns:wpg="http://schemas.microsoft.com/office/word/2010/wordprocessingGroup" xmlns:wpi="http://schemas.microsoft.com/office/word/2010/wordprocessingInk" xmlns:wne="http://schemas.microsoft.com/office/word/2006/wordml" xmlns:wps="http://schemas.microsoft.com/office/word/2010/wordprocessingShape" mc:Ignorable="w14 w15 w16se w16cid w16 w16cex wp14">
   <w:endnote w:type="separator" w:id="-1">
     <w:p>
       <w:r>
@@ -176,7 +193,7 @@
 </file>
 
 <file path=word/footnotes.xml><?xml version="1.0" encoding="utf-8"?>
-<w:footnotes xmlns:wpc="http://schemas.microsoft.com/office/word/2010/wordprocessingCanvas" xmlns:cx="http://schemas.microsoft.com/office/drawing/2014/chartex" xmlns:cx1="http://schemas.microsoft.com/office/drawing/2015/9/8/chartex" xmlns:cx2="http://schemas.microsoft.com/office/drawing/2015/10/21/chartex" xmlns:cx3="http://schemas.microsoft.com/office/drawing/2016/5/9/chartex" xmlns:cx4="http://schemas.microsoft.com/office/drawing/2016/5/10/chartex" xmlns:cx5="http://schemas.microsoft.com/office/drawing/2016/5/11/chartex" xmlns:cx6="http://schemas.microsoft.com/office/drawing/2016/5/12/chartex" xmlns:cx7="http://schemas.microsoft.com/office/drawing/2016/5/13/chartex" xmlns:cx8="http://schemas.microsoft.com/office/drawing/2016/5/14/chartex" xmlns:mc="http://schemas.openxmlformats.org/markup-compatibility/2006" xmlns:aink="http://schemas.microsoft.com/office/drawing/2016/ink" xmlns:am3d="http://schemas.microsoft.com/office/drawing/2017/model3d" xmlns:o="urn:schemas-microsoft-com:office:office" xmlns:r="http://schemas.openxmlformats.org/officeDocument/2006/relationships" xmlns:m="http://schemas.openxmlformats.org/officeDocument/2006/math" xmlns:v="urn:schemas-microsoft-com:vml" xmlns:wp14="http://schemas.microsoft.com/office/word/2010/wordprocessingDrawing" xmlns:wp="http://schemas.openxmlformats.org/drawingml/2006/wordprocessingDrawing" xmlns:w10="urn:schemas-microsoft-com:office:word" xmlns:w="http://schemas.openxmlformats.org/wordprocessingml/2006/main" xmlns:w14="http://schemas.microsoft.com/office/word/2010/wordml" xmlns:w15="http://schemas.microsoft.com/office/word/2012/wordml" xmlns:w16cid="http://schemas.microsoft.com/office/word/2016/wordml/cid" xmlns:w16se="http://schemas.microsoft.com/office/word/2015/wordml/symex" xmlns:wpg="http://schemas.microsoft.com/office/word/2010/wordprocessingGroup" xmlns:wpi="http://schemas.microsoft.com/office/word/2010/wordprocessingInk" xmlns:wne="http://schemas.microsoft.com/office/word/2006/wordml" xmlns:wps="http://schemas.microsoft.com/office/word/2010/wordprocessingShape" mc:Ignorable="w14 w15 w16se w16cid wp14">
+<w:footnotes xmlns:wpc="http://schemas.microsoft.com/office/word/2010/wordprocessingCanvas" xmlns:cx="http://schemas.microsoft.com/office/drawing/2014/chartex" xmlns:cx1="http://schemas.microsoft.com/office/drawing/2015/9/8/chartex" xmlns:cx2="http://schemas.microsoft.com/office/drawing/2015/10/21/chartex" xmlns:cx3="http://schemas.microsoft.com/office/drawing/2016/5/9/chartex" xmlns:cx4="http://schemas.microsoft.com/office/drawing/2016/5/10/chartex" xmlns:cx5="http://schemas.microsoft.com/office/drawing/2016/5/11/chartex" xmlns:cx6="http://schemas.microsoft.com/office/drawing/2016/5/12/chartex" xmlns:cx7="http://schemas.microsoft.com/office/drawing/2016/5/13/chartex" xmlns:cx8="http://schemas.microsoft.com/office/drawing/2016/5/14/chartex" xmlns:mc="http://schemas.openxmlformats.org/markup-compatibility/2006" xmlns:aink="http://schemas.microsoft.com/office/drawing/2016/ink" xmlns:am3d="http://schemas.microsoft.com/office/drawing/2017/model3d" xmlns:o="urn:schemas-microsoft-com:office:office" xmlns:r="http://schemas.openxmlformats.org/officeDocument/2006/relationships" xmlns:m="http://schemas.openxmlformats.org/officeDocument/2006/math" xmlns:v="urn:schemas-microsoft-com:vml" xmlns:wp14="http://schemas.microsoft.com/office/word/2010/wordprocessingDrawing" xmlns:wp="http://schemas.openxmlformats.org/drawingml/2006/wordprocessingDrawing" xmlns:w10="urn:schemas-microsoft-com:office:word" xmlns:w="http://schemas.openxmlformats.org/wordprocessingml/2006/main" xmlns:w14="http://schemas.microsoft.com/office/word/2010/wordml" xmlns:w15="http://schemas.microsoft.com/office/word/2012/wordml" xmlns:w16cex="http://schemas.microsoft.com/office/word/2018/wordml/cex" xmlns:w16cid="http://schemas.microsoft.com/office/word/2016/wordml/cid" xmlns:w16="http://schemas.microsoft.com/office/word/2018/wordml" xmlns:w16se="http://schemas.microsoft.com/office/word/2015/wordml/symex" xmlns:wpg="http://schemas.microsoft.com/office/word/2010/wordprocessingGroup" xmlns:wpi="http://schemas.microsoft.com/office/word/2010/wordprocessingInk" xmlns:wne="http://schemas.microsoft.com/office/word/2006/wordml" xmlns:wps="http://schemas.microsoft.com/office/word/2010/wordprocessingShape" mc:Ignorable="w14 w15 w16se w16cid w16 w16cex wp14">
   <w:footnote w:type="separator" w:id="-1">
     <w:p>
       <w:r>
@@ -195,7 +212,7 @@
 </file>
 
 <file path=word/styles.xml><?xml version="1.0" encoding="utf-8"?>
-<w:styles xmlns:mc="http://schemas.openxmlformats.org/markup-compatibility/2006" xmlns:r="http://schemas.openxmlformats.org/officeDocument/2006/relationships" xmlns:w="http://schemas.openxmlformats.org/wordprocessingml/2006/main" xmlns:w14="http://schemas.microsoft.com/office/word/2010/wordml" xmlns:w15="http://schemas.microsoft.com/office/word/2012/wordml" xmlns:w16cid="http://schemas.microsoft.com/office/word/2016/wordml/cid" xmlns:w16se="http://schemas.microsoft.com/office/word/2015/wordml/symex" mc:Ignorable="w14 w15 w16se w16cid">
+<w:styles xmlns:mc="http://schemas.openxmlformats.org/markup-compatibility/2006" xmlns:r="http://schemas.openxmlformats.org/officeDocument/2006/relationships" xmlns:w="http://schemas.openxmlformats.org/wordprocessingml/2006/main" xmlns:w14="http://schemas.microsoft.com/office/word/2010/wordml" xmlns:w15="http://schemas.microsoft.com/office/word/2012/wordml" xmlns:w16cex="http://schemas.microsoft.com/office/word/2018/wordml/cex" xmlns:w16cid="http://schemas.microsoft.com/office/word/2016/wordml/cid" xmlns:w16="http://schemas.microsoft.com/office/word/2018/wordml" xmlns:w16se="http://schemas.microsoft.com/office/word/2015/wordml/symex" mc:Ignorable="w14 w15 w16se w16cid w16 w16cex">
   <w:docDefaults>
     <w:rPrDefault>
       <w:rPr>
@@ -678,7 +695,6 @@
     <w:basedOn w:val="a"/>
     <w:link w:val="a7"/>
     <w:uiPriority w:val="99"/>
-    <w:semiHidden/>
     <w:unhideWhenUsed/>
     <w:rsid w:val="001339D0"/>
     <w:pPr>
@@ -702,7 +718,6 @@
     <w:basedOn w:val="a0"/>
     <w:link w:val="a6"/>
     <w:uiPriority w:val="99"/>
-    <w:semiHidden/>
     <w:rsid w:val="001339D0"/>
     <w:rPr>
       <w:sz w:val="18"/>
@@ -714,7 +729,6 @@
     <w:basedOn w:val="a"/>
     <w:link w:val="a9"/>
     <w:uiPriority w:val="99"/>
-    <w:semiHidden/>
     <w:unhideWhenUsed/>
     <w:rsid w:val="001339D0"/>
     <w:pPr>
@@ -735,7 +749,6 @@
     <w:basedOn w:val="a0"/>
     <w:link w:val="a8"/>
     <w:uiPriority w:val="99"/>
-    <w:semiHidden/>
     <w:rsid w:val="001339D0"/>
     <w:rPr>
       <w:sz w:val="18"/>
@@ -1045,7 +1058,7 @@
 </file>
 
 <file path=customXml/itemProps1.xml><?xml version="1.0" encoding="utf-8"?>
-<ds:datastoreItem xmlns:ds="http://schemas.openxmlformats.org/officeDocument/2006/customXml" ds:itemID="{AEAD2B51-03FA-4B84-9EC6-BDA958EBB8E4}">
+<ds:datastoreItem xmlns:ds="http://schemas.openxmlformats.org/officeDocument/2006/customXml" ds:itemID="{D3A45B99-D99D-4370-BF92-005311E9B7E6}">
   <ds:schemaRefs>
     <ds:schemaRef ds:uri="http://schemas.openxmlformats.org/officeDocument/2006/bibliography"/>
   </ds:schemaRefs>

</xml_diff>